<commit_message>
Fix fix fix :)
</commit_message>
<xml_diff>
--- a/Rapport og projektdokumentation/Projektdokumentation/Databank dokumentation.docx
+++ b/Rapport og projektdokumentation/Projektdokumentation/Databank dokumentation.docx
@@ -997,13 +997,11 @@
             <w:pPr>
               <w:rPr>
                 <w:b/>
-                <w:highlight w:val="yellow"/>
-              </w:rPr>
-            </w:pPr>
-            <w:r>
-              <w:rPr>
-                <w:b/>
-                <w:highlight w:val="yellow"/>
+              </w:rPr>
+            </w:pPr>
+            <w:r>
+              <w:rPr>
+                <w:b/>
               </w:rPr>
               <w:t>Funktion</w:t>
             </w:r>
@@ -1016,14 +1014,12 @@
           <w:p>
             <w:pPr>
               <w:rPr>
-                <w:highlight w:val="yellow"/>
                 <w:lang w:val="en-US"/>
               </w:rPr>
             </w:pPr>
             <w:proofErr w:type="spellStart"/>
             <w:r>
               <w:rPr>
-                <w:highlight w:val="yellow"/>
                 <w:lang w:val="en-US"/>
               </w:rPr>
               <w:t>getSensorIDs</w:t>
@@ -1041,13 +1037,11 @@
             <w:pPr>
               <w:rPr>
                 <w:b/>
-                <w:highlight w:val="yellow"/>
-              </w:rPr>
-            </w:pPr>
-            <w:r>
-              <w:rPr>
-                <w:b/>
-                <w:highlight w:val="yellow"/>
+              </w:rPr>
+            </w:pPr>
+            <w:r>
+              <w:rPr>
+                <w:b/>
               </w:rPr>
               <w:t>Parametre</w:t>
             </w:r>
@@ -1064,29 +1058,24 @@
                 <w:ilvl w:val="0"/>
                 <w:numId w:val="1"/>
               </w:numPr>
-              <w:rPr>
-                <w:highlight w:val="yellow"/>
-              </w:rPr>
-            </w:pPr>
-          </w:p>
-        </w:tc>
-      </w:tr>
-      <w:tr>
-        <w:tc>
-          <w:tcPr>
-            <w:tcW w:w="1636" w:type="dxa"/>
-          </w:tcPr>
-          <w:p>
-            <w:pPr>
-              <w:rPr>
-                <w:b/>
-                <w:highlight w:val="yellow"/>
-              </w:rPr>
-            </w:pPr>
-            <w:r>
-              <w:rPr>
-                <w:b/>
-                <w:highlight w:val="yellow"/>
+            </w:pPr>
+          </w:p>
+        </w:tc>
+      </w:tr>
+      <w:tr>
+        <w:tc>
+          <w:tcPr>
+            <w:tcW w:w="1636" w:type="dxa"/>
+          </w:tcPr>
+          <w:p>
+            <w:pPr>
+              <w:rPr>
+                <w:b/>
+              </w:rPr>
+            </w:pPr>
+            <w:r>
+              <w:rPr>
+                <w:b/>
               </w:rPr>
               <w:t>Returværdi</w:t>
             </w:r>
@@ -1097,28 +1086,16 @@
             <w:tcW w:w="7998" w:type="dxa"/>
           </w:tcPr>
           <w:p>
-            <w:pPr>
-              <w:rPr>
-                <w:highlight w:val="yellow"/>
-              </w:rPr>
-            </w:pPr>
-            <w:r>
-              <w:rPr>
-                <w:highlight w:val="yellow"/>
-              </w:rPr>
+            <w:r>
               <w:t xml:space="preserve">Returnerer en </w:t>
             </w:r>
             <w:r>
               <w:rPr>
                 <w:i/>
-                <w:highlight w:val="yellow"/>
               </w:rPr>
               <w:t>vector&lt;string&gt;</w:t>
             </w:r>
             <w:r>
-              <w:rPr>
-                <w:highlight w:val="yellow"/>
-              </w:rPr>
               <w:t xml:space="preserve"> med ID på alle sensorer der er i brug.</w:t>
             </w:r>
           </w:p>
@@ -1133,13 +1110,11 @@
             <w:pPr>
               <w:rPr>
                 <w:b/>
-                <w:highlight w:val="yellow"/>
-              </w:rPr>
-            </w:pPr>
-            <w:r>
-              <w:rPr>
-                <w:b/>
-                <w:highlight w:val="yellow"/>
+              </w:rPr>
+            </w:pPr>
+            <w:r>
+              <w:rPr>
+                <w:b/>
               </w:rPr>
               <w:t>Beskrivelse</w:t>
             </w:r>
@@ -1150,15 +1125,7 @@
             <w:tcW w:w="7998" w:type="dxa"/>
           </w:tcPr>
           <w:p>
-            <w:pPr>
-              <w:rPr>
-                <w:highlight w:val="yellow"/>
-              </w:rPr>
-            </w:pPr>
-            <w:r>
-              <w:rPr>
-                <w:highlight w:val="yellow"/>
-              </w:rPr>
+            <w:r>
               <w:t>Samme som overstående, bare med en anden XML-fil og anden knude.</w:t>
             </w:r>
           </w:p>
@@ -1169,20 +1136,11 @@
                 <w:ilvl w:val="0"/>
                 <w:numId w:val="1"/>
               </w:numPr>
-              <w:rPr>
-                <w:highlight w:val="yellow"/>
-              </w:rPr>
-            </w:pPr>
-            <w:r>
-              <w:rPr>
-                <w:highlight w:val="yellow"/>
-              </w:rPr>
+            </w:pPr>
+            <w:r>
               <w:t>Læser XML-filen ”SensorConfiguration</w:t>
             </w:r>
             <w:r>
-              <w:rPr>
-                <w:highlight w:val="yellow"/>
-              </w:rPr>
               <w:t>.xml”</w:t>
             </w:r>
           </w:p>
@@ -1193,46 +1151,31 @@
                 <w:ilvl w:val="0"/>
                 <w:numId w:val="1"/>
               </w:numPr>
-              <w:rPr>
-                <w:highlight w:val="yellow"/>
-              </w:rPr>
-            </w:pPr>
-            <w:r>
-              <w:rPr>
-                <w:highlight w:val="yellow"/>
-              </w:rPr>
+            </w:pPr>
+            <w:r>
               <w:t xml:space="preserve">Finder alle </w:t>
             </w:r>
             <w:r>
               <w:rPr>
                 <w:i/>
-                <w:highlight w:val="yellow"/>
               </w:rPr>
               <w:t>sensorid</w:t>
             </w:r>
             <w:r>
-              <w:rPr>
-                <w:highlight w:val="yellow"/>
-              </w:rPr>
               <w:t xml:space="preserve">-knuder i alle </w:t>
             </w:r>
             <w:r>
               <w:rPr>
                 <w:i/>
-                <w:highlight w:val="yellow"/>
               </w:rPr>
               <w:t>configuration</w:t>
             </w:r>
             <w:r>
-              <w:rPr>
-                <w:highlight w:val="yellow"/>
-              </w:rPr>
               <w:t xml:space="preserve">-knuder og tilføjer indholdet af disse til en </w:t>
             </w:r>
             <w:r>
               <w:rPr>
                 <w:i/>
-                <w:highlight w:val="yellow"/>
               </w:rPr>
               <w:t>vector mySensorIDs</w:t>
             </w:r>
@@ -1244,14 +1187,8 @@
                 <w:ilvl w:val="0"/>
                 <w:numId w:val="1"/>
               </w:numPr>
-              <w:rPr>
-                <w:highlight w:val="yellow"/>
-              </w:rPr>
-            </w:pPr>
-            <w:r>
-              <w:rPr>
-                <w:highlight w:val="yellow"/>
-              </w:rPr>
+            </w:pPr>
+            <w:r>
               <w:t>Returnér denne</w:t>
             </w:r>
           </w:p>
@@ -1595,8 +1532,6 @@
             <w:r>
               <w:t>navnet på sensorkonfigurationen</w:t>
             </w:r>
-            <w:bookmarkStart w:id="0" w:name="_GoBack"/>
-            <w:bookmarkEnd w:id="0"/>
           </w:p>
           <w:p>
             <w:pPr>
@@ -2126,6 +2061,429 @@
         <w:jc w:val="both"/>
       </w:pPr>
     </w:p>
+    <w:tbl>
+      <w:tblPr>
+        <w:tblStyle w:val="TableGrid"/>
+        <w:tblW w:w="9634" w:type="dxa"/>
+        <w:tblLook w:val="04A0" w:firstRow="1" w:lastRow="0" w:firstColumn="1" w:lastColumn="0" w:noHBand="0" w:noVBand="1"/>
+      </w:tblPr>
+      <w:tblGrid>
+        <w:gridCol w:w="1636"/>
+        <w:gridCol w:w="7998"/>
+      </w:tblGrid>
+      <w:tr>
+        <w:tc>
+          <w:tcPr>
+            <w:tcW w:w="1636" w:type="dxa"/>
+          </w:tcPr>
+          <w:p>
+            <w:pPr>
+              <w:rPr>
+                <w:b/>
+              </w:rPr>
+            </w:pPr>
+            <w:r>
+              <w:rPr>
+                <w:b/>
+              </w:rPr>
+              <w:t>Funktion</w:t>
+            </w:r>
+          </w:p>
+        </w:tc>
+        <w:tc>
+          <w:tcPr>
+            <w:tcW w:w="7998" w:type="dxa"/>
+          </w:tcPr>
+          <w:p>
+            <w:pPr>
+              <w:rPr>
+                <w:lang w:val="en-US"/>
+              </w:rPr>
+            </w:pPr>
+            <w:r>
+              <w:rPr>
+                <w:lang w:val="en-US"/>
+              </w:rPr>
+              <w:t>list</w:t>
+            </w:r>
+          </w:p>
+        </w:tc>
+      </w:tr>
+      <w:tr>
+        <w:tc>
+          <w:tcPr>
+            <w:tcW w:w="1636" w:type="dxa"/>
+          </w:tcPr>
+          <w:p>
+            <w:pPr>
+              <w:rPr>
+                <w:b/>
+              </w:rPr>
+            </w:pPr>
+            <w:r>
+              <w:rPr>
+                <w:b/>
+              </w:rPr>
+              <w:t>Parametre</w:t>
+            </w:r>
+          </w:p>
+        </w:tc>
+        <w:tc>
+          <w:tcPr>
+            <w:tcW w:w="7998" w:type="dxa"/>
+          </w:tcPr>
+          <w:p>
+            <w:pPr>
+              <w:pStyle w:val="ListParagraph"/>
+              <w:numPr>
+                <w:ilvl w:val="0"/>
+                <w:numId w:val="4"/>
+              </w:numPr>
+            </w:pPr>
+          </w:p>
+        </w:tc>
+      </w:tr>
+      <w:tr>
+        <w:tc>
+          <w:tcPr>
+            <w:tcW w:w="1636" w:type="dxa"/>
+          </w:tcPr>
+          <w:p>
+            <w:pPr>
+              <w:rPr>
+                <w:b/>
+              </w:rPr>
+            </w:pPr>
+            <w:r>
+              <w:rPr>
+                <w:b/>
+              </w:rPr>
+              <w:t>Returværdi</w:t>
+            </w:r>
+          </w:p>
+        </w:tc>
+        <w:tc>
+          <w:tcPr>
+            <w:tcW w:w="7998" w:type="dxa"/>
+          </w:tcPr>
+          <w:p>
+            <w:r>
+              <w:t xml:space="preserve">Returnerer en </w:t>
+            </w:r>
+            <w:r>
+              <w:rPr>
+                <w:i/>
+              </w:rPr>
+              <w:t xml:space="preserve">vector&lt;string&gt; </w:t>
+            </w:r>
+            <w:r>
+              <w:t xml:space="preserve">med navnene på alle </w:t>
+            </w:r>
+            <w:r>
+              <w:t>sensorkonfigurationer.</w:t>
+            </w:r>
+          </w:p>
+        </w:tc>
+      </w:tr>
+      <w:tr>
+        <w:tc>
+          <w:tcPr>
+            <w:tcW w:w="1636" w:type="dxa"/>
+          </w:tcPr>
+          <w:p>
+            <w:pPr>
+              <w:rPr>
+                <w:b/>
+              </w:rPr>
+            </w:pPr>
+            <w:r>
+              <w:rPr>
+                <w:b/>
+              </w:rPr>
+              <w:t>Beskrivelse</w:t>
+            </w:r>
+          </w:p>
+        </w:tc>
+        <w:tc>
+          <w:tcPr>
+            <w:tcW w:w="7998" w:type="dxa"/>
+          </w:tcPr>
+          <w:p>
+            <w:pPr>
+              <w:pStyle w:val="ListParagraph"/>
+              <w:numPr>
+                <w:ilvl w:val="0"/>
+                <w:numId w:val="4"/>
+              </w:numPr>
+            </w:pPr>
+            <w:r>
+              <w:t xml:space="preserve">Opret ny </w:t>
+            </w:r>
+            <w:r>
+              <w:rPr>
+                <w:i/>
+              </w:rPr>
+              <w:t>vector</w:t>
+            </w:r>
+            <w:r>
+              <w:t xml:space="preserve"> der hedder </w:t>
+            </w:r>
+            <w:r>
+              <w:rPr>
+                <w:i/>
+              </w:rPr>
+              <w:t>sensorConfigs</w:t>
+            </w:r>
+          </w:p>
+          <w:p>
+            <w:pPr>
+              <w:pStyle w:val="ListParagraph"/>
+              <w:numPr>
+                <w:ilvl w:val="0"/>
+                <w:numId w:val="4"/>
+              </w:numPr>
+            </w:pPr>
+            <w:r>
+              <w:t xml:space="preserve">For alle sensorkonfigurationer i </w:t>
+            </w:r>
+            <w:r>
+              <w:rPr>
+                <w:i/>
+              </w:rPr>
+              <w:t>sensorConfigurations</w:t>
+            </w:r>
+            <w:r>
+              <w:t>:</w:t>
+            </w:r>
+          </w:p>
+          <w:p>
+            <w:pPr>
+              <w:pStyle w:val="ListParagraph"/>
+              <w:numPr>
+                <w:ilvl w:val="0"/>
+                <w:numId w:val="4"/>
+              </w:numPr>
+            </w:pPr>
+            <w:r>
+              <w:t xml:space="preserve">Læg navnet på sensorkonfigurationen ind i </w:t>
+            </w:r>
+            <w:r>
+              <w:rPr>
+                <w:i/>
+              </w:rPr>
+              <w:t>sensorConfigs</w:t>
+            </w:r>
+          </w:p>
+          <w:p>
+            <w:pPr>
+              <w:pStyle w:val="ListParagraph"/>
+              <w:numPr>
+                <w:ilvl w:val="0"/>
+                <w:numId w:val="4"/>
+              </w:numPr>
+            </w:pPr>
+            <w:r>
+              <w:t xml:space="preserve">Returnér </w:t>
+            </w:r>
+            <w:r>
+              <w:rPr>
+                <w:i/>
+              </w:rPr>
+              <w:t>sensorConfigs</w:t>
+            </w:r>
+          </w:p>
+        </w:tc>
+      </w:tr>
+    </w:tbl>
+    <w:p>
+      <w:pPr>
+        <w:jc w:val="both"/>
+      </w:pPr>
+    </w:p>
+    <w:tbl>
+      <w:tblPr>
+        <w:tblStyle w:val="TableGrid"/>
+        <w:tblW w:w="9634" w:type="dxa"/>
+        <w:tblLook w:val="04A0" w:firstRow="1" w:lastRow="0" w:firstColumn="1" w:lastColumn="0" w:noHBand="0" w:noVBand="1"/>
+      </w:tblPr>
+      <w:tblGrid>
+        <w:gridCol w:w="1636"/>
+        <w:gridCol w:w="7998"/>
+      </w:tblGrid>
+      <w:tr>
+        <w:tc>
+          <w:tcPr>
+            <w:tcW w:w="1636" w:type="dxa"/>
+          </w:tcPr>
+          <w:p>
+            <w:pPr>
+              <w:rPr>
+                <w:b/>
+              </w:rPr>
+            </w:pPr>
+            <w:r>
+              <w:rPr>
+                <w:b/>
+              </w:rPr>
+              <w:t>Funktion</w:t>
+            </w:r>
+          </w:p>
+        </w:tc>
+        <w:tc>
+          <w:tcPr>
+            <w:tcW w:w="7998" w:type="dxa"/>
+          </w:tcPr>
+          <w:p>
+            <w:pPr>
+              <w:rPr>
+                <w:lang w:val="en-US"/>
+              </w:rPr>
+            </w:pPr>
+            <w:r>
+              <w:rPr>
+                <w:lang w:val="en-US"/>
+              </w:rPr>
+              <w:t>g</w:t>
+            </w:r>
+            <w:r>
+              <w:rPr>
+                <w:lang w:val="en-US"/>
+              </w:rPr>
+              <w:t>et</w:t>
+            </w:r>
+          </w:p>
+        </w:tc>
+      </w:tr>
+      <w:tr>
+        <w:tc>
+          <w:tcPr>
+            <w:tcW w:w="1636" w:type="dxa"/>
+          </w:tcPr>
+          <w:p>
+            <w:pPr>
+              <w:rPr>
+                <w:b/>
+              </w:rPr>
+            </w:pPr>
+            <w:r>
+              <w:rPr>
+                <w:b/>
+              </w:rPr>
+              <w:t>Parametre</w:t>
+            </w:r>
+          </w:p>
+        </w:tc>
+        <w:tc>
+          <w:tcPr>
+            <w:tcW w:w="7998" w:type="dxa"/>
+          </w:tcPr>
+          <w:p>
+            <w:r>
+              <w:t>Navnet på sensorkonfiguration der ønskes returneret</w:t>
+            </w:r>
+          </w:p>
+        </w:tc>
+      </w:tr>
+      <w:tr>
+        <w:tc>
+          <w:tcPr>
+            <w:tcW w:w="1636" w:type="dxa"/>
+          </w:tcPr>
+          <w:p>
+            <w:pPr>
+              <w:rPr>
+                <w:b/>
+              </w:rPr>
+            </w:pPr>
+            <w:r>
+              <w:rPr>
+                <w:b/>
+              </w:rPr>
+              <w:t>Returværdi</w:t>
+            </w:r>
+          </w:p>
+        </w:tc>
+        <w:tc>
+          <w:tcPr>
+            <w:tcW w:w="7998" w:type="dxa"/>
+          </w:tcPr>
+          <w:p>
+            <w:r>
+              <w:t>Sensorkonfigurationen man ønsker</w:t>
+            </w:r>
+          </w:p>
+        </w:tc>
+      </w:tr>
+      <w:tr>
+        <w:tc>
+          <w:tcPr>
+            <w:tcW w:w="1636" w:type="dxa"/>
+          </w:tcPr>
+          <w:p>
+            <w:pPr>
+              <w:rPr>
+                <w:b/>
+              </w:rPr>
+            </w:pPr>
+            <w:r>
+              <w:rPr>
+                <w:b/>
+              </w:rPr>
+              <w:t>Beskrivelse</w:t>
+            </w:r>
+          </w:p>
+        </w:tc>
+        <w:tc>
+          <w:tcPr>
+            <w:tcW w:w="7998" w:type="dxa"/>
+          </w:tcPr>
+          <w:p>
+            <w:pPr>
+              <w:pStyle w:val="ListParagraph"/>
+              <w:numPr>
+                <w:ilvl w:val="0"/>
+                <w:numId w:val="6"/>
+              </w:numPr>
+            </w:pPr>
+            <w:r>
+              <w:t xml:space="preserve">Da navnet på sensorkonfigurationen man gerne vil returnere er det samme som </w:t>
+            </w:r>
+            <w:r>
+              <w:rPr>
+                <w:i/>
+              </w:rPr>
+              <w:t>key</w:t>
+            </w:r>
+            <w:r>
+              <w:t xml:space="preserve">’en i </w:t>
+            </w:r>
+            <w:r>
+              <w:rPr>
+                <w:i/>
+              </w:rPr>
+              <w:t>sensorConfigs</w:t>
+            </w:r>
+            <w:r>
+              <w:t xml:space="preserve">, skal man blot returnere det element der binder sig til </w:t>
+            </w:r>
+            <w:r>
+              <w:rPr>
+                <w:i/>
+              </w:rPr>
+              <w:t>key’</w:t>
+            </w:r>
+            <w:r>
+              <w:t>en som er input parameteren.</w:t>
+            </w:r>
+          </w:p>
+        </w:tc>
+      </w:tr>
+    </w:tbl>
+    <w:p>
+      <w:pPr>
+        <w:jc w:val="both"/>
+      </w:pPr>
+    </w:p>
     <w:p>
       <w:pPr>
         <w:pStyle w:val="Heading2"/>
@@ -2142,6 +2500,1121 @@
         <w:t>Samplebankens funktioner</w:t>
       </w:r>
     </w:p>
+    <w:tbl>
+      <w:tblPr>
+        <w:tblStyle w:val="TableGrid"/>
+        <w:tblW w:w="9634" w:type="dxa"/>
+        <w:tblLook w:val="04A0" w:firstRow="1" w:lastRow="0" w:firstColumn="1" w:lastColumn="0" w:noHBand="0" w:noVBand="1"/>
+      </w:tblPr>
+      <w:tblGrid>
+        <w:gridCol w:w="1636"/>
+        <w:gridCol w:w="7998"/>
+      </w:tblGrid>
+      <w:tr>
+        <w:tc>
+          <w:tcPr>
+            <w:tcW w:w="1636" w:type="dxa"/>
+          </w:tcPr>
+          <w:p>
+            <w:pPr>
+              <w:rPr>
+                <w:b/>
+              </w:rPr>
+            </w:pPr>
+            <w:r>
+              <w:rPr>
+                <w:b/>
+              </w:rPr>
+              <w:t>Funktion</w:t>
+            </w:r>
+          </w:p>
+        </w:tc>
+        <w:tc>
+          <w:tcPr>
+            <w:tcW w:w="7998" w:type="dxa"/>
+          </w:tcPr>
+          <w:p>
+            <w:pPr>
+              <w:rPr>
+                <w:i/>
+                <w:lang w:val="en-US"/>
+              </w:rPr>
+            </w:pPr>
+            <w:proofErr w:type="spellStart"/>
+            <w:r>
+              <w:rPr>
+                <w:lang w:val="en-US"/>
+              </w:rPr>
+              <w:t>SampleBank</w:t>
+            </w:r>
+            <w:proofErr w:type="spellEnd"/>
+            <w:r>
+              <w:rPr>
+                <w:lang w:val="en-US"/>
+              </w:rPr>
+              <w:t xml:space="preserve"> - </w:t>
+            </w:r>
+            <w:r>
+              <w:rPr>
+                <w:i/>
+                <w:lang w:val="en-US"/>
+              </w:rPr>
+              <w:t>Constructor</w:t>
+            </w:r>
+          </w:p>
+        </w:tc>
+      </w:tr>
+      <w:tr>
+        <w:tc>
+          <w:tcPr>
+            <w:tcW w:w="1636" w:type="dxa"/>
+          </w:tcPr>
+          <w:p>
+            <w:pPr>
+              <w:rPr>
+                <w:b/>
+              </w:rPr>
+            </w:pPr>
+            <w:r>
+              <w:rPr>
+                <w:b/>
+              </w:rPr>
+              <w:t>Parametre</w:t>
+            </w:r>
+          </w:p>
+        </w:tc>
+        <w:tc>
+          <w:tcPr>
+            <w:tcW w:w="7998" w:type="dxa"/>
+          </w:tcPr>
+          <w:p>
+            <w:pPr>
+              <w:pStyle w:val="ListParagraph"/>
+              <w:numPr>
+                <w:ilvl w:val="0"/>
+                <w:numId w:val="6"/>
+              </w:numPr>
+            </w:pPr>
+          </w:p>
+        </w:tc>
+      </w:tr>
+      <w:tr>
+        <w:tc>
+          <w:tcPr>
+            <w:tcW w:w="1636" w:type="dxa"/>
+          </w:tcPr>
+          <w:p>
+            <w:pPr>
+              <w:rPr>
+                <w:b/>
+              </w:rPr>
+            </w:pPr>
+            <w:r>
+              <w:rPr>
+                <w:b/>
+              </w:rPr>
+              <w:t>Returværdi</w:t>
+            </w:r>
+          </w:p>
+        </w:tc>
+        <w:tc>
+          <w:tcPr>
+            <w:tcW w:w="7998" w:type="dxa"/>
+          </w:tcPr>
+          <w:p>
+            <w:pPr>
+              <w:pStyle w:val="ListParagraph"/>
+              <w:numPr>
+                <w:ilvl w:val="0"/>
+                <w:numId w:val="6"/>
+              </w:numPr>
+            </w:pPr>
+            <w:bookmarkStart w:id="0" w:name="_GoBack"/>
+            <w:bookmarkEnd w:id="0"/>
+          </w:p>
+        </w:tc>
+      </w:tr>
+      <w:tr>
+        <w:tc>
+          <w:tcPr>
+            <w:tcW w:w="1636" w:type="dxa"/>
+          </w:tcPr>
+          <w:p>
+            <w:pPr>
+              <w:rPr>
+                <w:b/>
+              </w:rPr>
+            </w:pPr>
+            <w:r>
+              <w:rPr>
+                <w:b/>
+              </w:rPr>
+              <w:t>Beskrivelse</w:t>
+            </w:r>
+          </w:p>
+        </w:tc>
+        <w:tc>
+          <w:tcPr>
+            <w:tcW w:w="7998" w:type="dxa"/>
+          </w:tcPr>
+          <w:p>
+            <w:r>
+              <w:t>’Loader’ lydpakkerne</w:t>
+            </w:r>
+            <w:r>
+              <w:t>, ved at bruge Boost:</w:t>
+            </w:r>
+          </w:p>
+          <w:p>
+            <w:pPr>
+              <w:pStyle w:val="ListParagraph"/>
+              <w:numPr>
+                <w:ilvl w:val="0"/>
+                <w:numId w:val="1"/>
+              </w:numPr>
+            </w:pPr>
+            <w:r>
+              <w:t>Læser XML-filen ”</w:t>
+            </w:r>
+            <w:r>
+              <w:t>SampleBank</w:t>
+            </w:r>
+            <w:r>
+              <w:t xml:space="preserve">.xml” og gemmer hver </w:t>
+            </w:r>
+            <w:r>
+              <w:rPr>
+                <w:i/>
+              </w:rPr>
+              <w:t>sample</w:t>
+            </w:r>
+            <w:r>
+              <w:t xml:space="preserve">-knude som en </w:t>
+            </w:r>
+            <w:r>
+              <w:rPr>
+                <w:i/>
+              </w:rPr>
+              <w:t>SoundPack</w:t>
+            </w:r>
+            <w:r>
+              <w:t>-klasse</w:t>
+            </w:r>
+          </w:p>
+          <w:p>
+            <w:r>
+              <w:t xml:space="preserve">Disse </w:t>
+            </w:r>
+            <w:r>
+              <w:t>lydpakker</w:t>
+            </w:r>
+            <w:r>
+              <w:t xml:space="preserve"> tilføjes til mappet </w:t>
+            </w:r>
+            <w:r>
+              <w:rPr>
+                <w:i/>
+              </w:rPr>
+              <w:t>soundPacks</w:t>
+            </w:r>
+            <w:r>
+              <w:t>, så de kan bruges omgående.</w:t>
+            </w:r>
+          </w:p>
+        </w:tc>
+      </w:tr>
+    </w:tbl>
+    <w:p/>
+    <w:tbl>
+      <w:tblPr>
+        <w:tblStyle w:val="TableGrid"/>
+        <w:tblW w:w="9634" w:type="dxa"/>
+        <w:tblLook w:val="04A0" w:firstRow="1" w:lastRow="0" w:firstColumn="1" w:lastColumn="0" w:noHBand="0" w:noVBand="1"/>
+      </w:tblPr>
+      <w:tblGrid>
+        <w:gridCol w:w="1636"/>
+        <w:gridCol w:w="7998"/>
+      </w:tblGrid>
+      <w:tr>
+        <w:tc>
+          <w:tcPr>
+            <w:tcW w:w="1636" w:type="dxa"/>
+          </w:tcPr>
+          <w:p>
+            <w:pPr>
+              <w:rPr>
+                <w:b/>
+              </w:rPr>
+            </w:pPr>
+            <w:r>
+              <w:rPr>
+                <w:b/>
+              </w:rPr>
+              <w:t>Funktion</w:t>
+            </w:r>
+          </w:p>
+        </w:tc>
+        <w:tc>
+          <w:tcPr>
+            <w:tcW w:w="7998" w:type="dxa"/>
+          </w:tcPr>
+          <w:p>
+            <w:pPr>
+              <w:rPr>
+                <w:lang w:val="en-US"/>
+              </w:rPr>
+            </w:pPr>
+            <w:r>
+              <w:rPr>
+                <w:lang w:val="en-US"/>
+              </w:rPr>
+              <w:t>list</w:t>
+            </w:r>
+          </w:p>
+        </w:tc>
+      </w:tr>
+      <w:tr>
+        <w:tc>
+          <w:tcPr>
+            <w:tcW w:w="1636" w:type="dxa"/>
+          </w:tcPr>
+          <w:p>
+            <w:pPr>
+              <w:rPr>
+                <w:b/>
+              </w:rPr>
+            </w:pPr>
+            <w:r>
+              <w:rPr>
+                <w:b/>
+              </w:rPr>
+              <w:t>Parametre</w:t>
+            </w:r>
+          </w:p>
+        </w:tc>
+        <w:tc>
+          <w:tcPr>
+            <w:tcW w:w="7998" w:type="dxa"/>
+          </w:tcPr>
+          <w:p>
+            <w:pPr>
+              <w:pStyle w:val="ListParagraph"/>
+              <w:numPr>
+                <w:ilvl w:val="0"/>
+                <w:numId w:val="6"/>
+              </w:numPr>
+            </w:pPr>
+          </w:p>
+        </w:tc>
+      </w:tr>
+      <w:tr>
+        <w:tc>
+          <w:tcPr>
+            <w:tcW w:w="1636" w:type="dxa"/>
+          </w:tcPr>
+          <w:p>
+            <w:pPr>
+              <w:rPr>
+                <w:b/>
+              </w:rPr>
+            </w:pPr>
+            <w:r>
+              <w:rPr>
+                <w:b/>
+              </w:rPr>
+              <w:t>Returværdi</w:t>
+            </w:r>
+          </w:p>
+        </w:tc>
+        <w:tc>
+          <w:tcPr>
+            <w:tcW w:w="7998" w:type="dxa"/>
+          </w:tcPr>
+          <w:p>
+            <w:r>
+              <w:t xml:space="preserve">Returnerer en </w:t>
+            </w:r>
+            <w:r>
+              <w:rPr>
+                <w:i/>
+              </w:rPr>
+              <w:t xml:space="preserve">vector&lt;string&gt; </w:t>
+            </w:r>
+            <w:r>
+              <w:t xml:space="preserve">med navnene på alle </w:t>
+            </w:r>
+            <w:r>
+              <w:t>lydpakker</w:t>
+            </w:r>
+          </w:p>
+        </w:tc>
+      </w:tr>
+      <w:tr>
+        <w:tc>
+          <w:tcPr>
+            <w:tcW w:w="1636" w:type="dxa"/>
+          </w:tcPr>
+          <w:p>
+            <w:pPr>
+              <w:rPr>
+                <w:b/>
+              </w:rPr>
+            </w:pPr>
+            <w:r>
+              <w:rPr>
+                <w:b/>
+              </w:rPr>
+              <w:t>Beskrivelse</w:t>
+            </w:r>
+          </w:p>
+        </w:tc>
+        <w:tc>
+          <w:tcPr>
+            <w:tcW w:w="7998" w:type="dxa"/>
+          </w:tcPr>
+          <w:p>
+            <w:pPr>
+              <w:pStyle w:val="ListParagraph"/>
+              <w:numPr>
+                <w:ilvl w:val="0"/>
+                <w:numId w:val="6"/>
+              </w:numPr>
+            </w:pPr>
+            <w:r>
+              <w:t>Opret ny</w:t>
+            </w:r>
+            <w:r>
+              <w:rPr>
+                <w:i/>
+              </w:rPr>
+              <w:t xml:space="preserve"> vector </w:t>
+            </w:r>
+            <w:r>
+              <w:t xml:space="preserve">med navnet </w:t>
+            </w:r>
+            <w:r>
+              <w:rPr>
+                <w:i/>
+              </w:rPr>
+              <w:t>soundsVector</w:t>
+            </w:r>
+          </w:p>
+          <w:p>
+            <w:pPr>
+              <w:pStyle w:val="ListParagraph"/>
+              <w:numPr>
+                <w:ilvl w:val="0"/>
+                <w:numId w:val="6"/>
+              </w:numPr>
+            </w:pPr>
+            <w:r>
+              <w:lastRenderedPageBreak/>
+              <w:t xml:space="preserve">For hver lydpakke i mappet </w:t>
+            </w:r>
+            <w:r>
+              <w:rPr>
+                <w:i/>
+              </w:rPr>
+              <w:t>soundPacks</w:t>
+            </w:r>
+            <w:r>
+              <w:t>:</w:t>
+            </w:r>
+          </w:p>
+          <w:p>
+            <w:pPr>
+              <w:pStyle w:val="ListParagraph"/>
+              <w:numPr>
+                <w:ilvl w:val="0"/>
+                <w:numId w:val="6"/>
+              </w:numPr>
+            </w:pPr>
+            <w:r>
+              <w:t xml:space="preserve">Tilføj navnet på lydpakken til </w:t>
+            </w:r>
+            <w:r>
+              <w:rPr>
+                <w:i/>
+              </w:rPr>
+              <w:t>soundsVector</w:t>
+            </w:r>
+          </w:p>
+          <w:p>
+            <w:pPr>
+              <w:pStyle w:val="ListParagraph"/>
+              <w:numPr>
+                <w:ilvl w:val="0"/>
+                <w:numId w:val="6"/>
+              </w:numPr>
+            </w:pPr>
+            <w:r>
+              <w:t>Returnér denne</w:t>
+            </w:r>
+          </w:p>
+        </w:tc>
+      </w:tr>
+    </w:tbl>
+    <w:p/>
+    <w:tbl>
+      <w:tblPr>
+        <w:tblStyle w:val="TableGrid"/>
+        <w:tblW w:w="9634" w:type="dxa"/>
+        <w:tblLook w:val="04A0" w:firstRow="1" w:lastRow="0" w:firstColumn="1" w:lastColumn="0" w:noHBand="0" w:noVBand="1"/>
+      </w:tblPr>
+      <w:tblGrid>
+        <w:gridCol w:w="1636"/>
+        <w:gridCol w:w="7998"/>
+      </w:tblGrid>
+      <w:tr>
+        <w:tc>
+          <w:tcPr>
+            <w:tcW w:w="1636" w:type="dxa"/>
+          </w:tcPr>
+          <w:p>
+            <w:pPr>
+              <w:rPr>
+                <w:b/>
+              </w:rPr>
+            </w:pPr>
+            <w:r>
+              <w:rPr>
+                <w:b/>
+              </w:rPr>
+              <w:t>Funktion</w:t>
+            </w:r>
+          </w:p>
+        </w:tc>
+        <w:tc>
+          <w:tcPr>
+            <w:tcW w:w="7998" w:type="dxa"/>
+          </w:tcPr>
+          <w:p>
+            <w:pPr>
+              <w:rPr>
+                <w:lang w:val="en-US"/>
+              </w:rPr>
+            </w:pPr>
+            <w:r>
+              <w:rPr>
+                <w:lang w:val="en-US"/>
+              </w:rPr>
+              <w:t>add</w:t>
+            </w:r>
+          </w:p>
+        </w:tc>
+      </w:tr>
+      <w:tr>
+        <w:tc>
+          <w:tcPr>
+            <w:tcW w:w="1636" w:type="dxa"/>
+          </w:tcPr>
+          <w:p>
+            <w:pPr>
+              <w:rPr>
+                <w:b/>
+              </w:rPr>
+            </w:pPr>
+            <w:r>
+              <w:rPr>
+                <w:b/>
+              </w:rPr>
+              <w:t>Parametre</w:t>
+            </w:r>
+          </w:p>
+        </w:tc>
+        <w:tc>
+          <w:tcPr>
+            <w:tcW w:w="7998" w:type="dxa"/>
+          </w:tcPr>
+          <w:p>
+            <w:r>
+              <w:t>Navn på lydpakken</w:t>
+            </w:r>
+          </w:p>
+        </w:tc>
+      </w:tr>
+      <w:tr>
+        <w:tc>
+          <w:tcPr>
+            <w:tcW w:w="1636" w:type="dxa"/>
+          </w:tcPr>
+          <w:p>
+            <w:pPr>
+              <w:rPr>
+                <w:b/>
+              </w:rPr>
+            </w:pPr>
+            <w:r>
+              <w:rPr>
+                <w:b/>
+              </w:rPr>
+              <w:t>Returværdi</w:t>
+            </w:r>
+          </w:p>
+        </w:tc>
+        <w:tc>
+          <w:tcPr>
+            <w:tcW w:w="7998" w:type="dxa"/>
+          </w:tcPr>
+          <w:p>
+            <w:r>
+              <w:t>void</w:t>
+            </w:r>
+          </w:p>
+        </w:tc>
+      </w:tr>
+      <w:tr>
+        <w:tc>
+          <w:tcPr>
+            <w:tcW w:w="1636" w:type="dxa"/>
+          </w:tcPr>
+          <w:p>
+            <w:pPr>
+              <w:rPr>
+                <w:b/>
+              </w:rPr>
+            </w:pPr>
+            <w:r>
+              <w:rPr>
+                <w:b/>
+              </w:rPr>
+              <w:t>Beskrivelse</w:t>
+            </w:r>
+          </w:p>
+        </w:tc>
+        <w:tc>
+          <w:tcPr>
+            <w:tcW w:w="7998" w:type="dxa"/>
+          </w:tcPr>
+          <w:p>
+            <w:pPr>
+              <w:pStyle w:val="ListParagraph"/>
+              <w:numPr>
+                <w:ilvl w:val="0"/>
+                <w:numId w:val="6"/>
+              </w:numPr>
+            </w:pPr>
+            <w:r>
+              <w:t>En ny lydpakke oprettes, hvor stien er defaultstien konkateneret med input parameteren (navnet) på lydpakken</w:t>
+            </w:r>
+          </w:p>
+          <w:p>
+            <w:pPr>
+              <w:pStyle w:val="ListParagraph"/>
+              <w:numPr>
+                <w:ilvl w:val="0"/>
+                <w:numId w:val="6"/>
+              </w:numPr>
+            </w:pPr>
+            <w:r>
+              <w:t xml:space="preserve">Indsæt denne lydpakke i mappet </w:t>
+            </w:r>
+            <w:r>
+              <w:rPr>
+                <w:i/>
+              </w:rPr>
+              <w:t>soundPacks</w:t>
+            </w:r>
+            <w:r>
+              <w:t xml:space="preserve">, hvor </w:t>
+            </w:r>
+            <w:r>
+              <w:rPr>
+                <w:i/>
+              </w:rPr>
+              <w:t>key</w:t>
+            </w:r>
+            <w:r>
+              <w:t>’en er input parameteren, og data’en er selve lydpakken.</w:t>
+            </w:r>
+          </w:p>
+          <w:p>
+            <w:pPr>
+              <w:pStyle w:val="ListParagraph"/>
+              <w:numPr>
+                <w:ilvl w:val="0"/>
+                <w:numId w:val="6"/>
+              </w:numPr>
+            </w:pPr>
+            <w:r>
+              <w:t xml:space="preserve">Kald funktionen </w:t>
+            </w:r>
+            <w:r>
+              <w:rPr>
+                <w:i/>
+              </w:rPr>
+              <w:t>save</w:t>
+            </w:r>
+          </w:p>
+        </w:tc>
+      </w:tr>
+    </w:tbl>
+    <w:p/>
+    <w:tbl>
+      <w:tblPr>
+        <w:tblStyle w:val="TableGrid"/>
+        <w:tblW w:w="9634" w:type="dxa"/>
+        <w:tblLook w:val="04A0" w:firstRow="1" w:lastRow="0" w:firstColumn="1" w:lastColumn="0" w:noHBand="0" w:noVBand="1"/>
+      </w:tblPr>
+      <w:tblGrid>
+        <w:gridCol w:w="1636"/>
+        <w:gridCol w:w="7998"/>
+      </w:tblGrid>
+      <w:tr>
+        <w:tc>
+          <w:tcPr>
+            <w:tcW w:w="1636" w:type="dxa"/>
+          </w:tcPr>
+          <w:p>
+            <w:pPr>
+              <w:rPr>
+                <w:b/>
+              </w:rPr>
+            </w:pPr>
+            <w:r>
+              <w:rPr>
+                <w:b/>
+              </w:rPr>
+              <w:t>Funktion</w:t>
+            </w:r>
+          </w:p>
+        </w:tc>
+        <w:tc>
+          <w:tcPr>
+            <w:tcW w:w="7998" w:type="dxa"/>
+          </w:tcPr>
+          <w:p>
+            <w:pPr>
+              <w:rPr>
+                <w:lang w:val="en-US"/>
+              </w:rPr>
+            </w:pPr>
+            <w:r>
+              <w:rPr>
+                <w:lang w:val="en-US"/>
+              </w:rPr>
+              <w:t>remove</w:t>
+            </w:r>
+          </w:p>
+        </w:tc>
+      </w:tr>
+      <w:tr>
+        <w:tc>
+          <w:tcPr>
+            <w:tcW w:w="1636" w:type="dxa"/>
+          </w:tcPr>
+          <w:p>
+            <w:pPr>
+              <w:rPr>
+                <w:b/>
+              </w:rPr>
+            </w:pPr>
+            <w:r>
+              <w:rPr>
+                <w:b/>
+              </w:rPr>
+              <w:t>Parametre</w:t>
+            </w:r>
+          </w:p>
+        </w:tc>
+        <w:tc>
+          <w:tcPr>
+            <w:tcW w:w="7998" w:type="dxa"/>
+          </w:tcPr>
+          <w:p>
+            <w:r>
+              <w:t>Navn på lydpakke</w:t>
+            </w:r>
+          </w:p>
+        </w:tc>
+      </w:tr>
+      <w:tr>
+        <w:tc>
+          <w:tcPr>
+            <w:tcW w:w="1636" w:type="dxa"/>
+          </w:tcPr>
+          <w:p>
+            <w:pPr>
+              <w:rPr>
+                <w:b/>
+              </w:rPr>
+            </w:pPr>
+            <w:r>
+              <w:rPr>
+                <w:b/>
+              </w:rPr>
+              <w:t>Returværdi</w:t>
+            </w:r>
+          </w:p>
+        </w:tc>
+        <w:tc>
+          <w:tcPr>
+            <w:tcW w:w="7998" w:type="dxa"/>
+          </w:tcPr>
+          <w:p>
+            <w:r>
+              <w:t>void</w:t>
+            </w:r>
+          </w:p>
+        </w:tc>
+      </w:tr>
+      <w:tr>
+        <w:tc>
+          <w:tcPr>
+            <w:tcW w:w="1636" w:type="dxa"/>
+          </w:tcPr>
+          <w:p>
+            <w:pPr>
+              <w:rPr>
+                <w:b/>
+              </w:rPr>
+            </w:pPr>
+            <w:r>
+              <w:rPr>
+                <w:b/>
+              </w:rPr>
+              <w:t>Beskrivelse</w:t>
+            </w:r>
+          </w:p>
+        </w:tc>
+        <w:tc>
+          <w:tcPr>
+            <w:tcW w:w="7998" w:type="dxa"/>
+          </w:tcPr>
+          <w:p>
+            <w:pPr>
+              <w:pStyle w:val="ListParagraph"/>
+              <w:numPr>
+                <w:ilvl w:val="0"/>
+                <w:numId w:val="6"/>
+              </w:numPr>
+            </w:pPr>
+            <w:r>
+              <w:t xml:space="preserve">Slet lydpakken med input-parameteren (navnet) </w:t>
+            </w:r>
+            <w:r>
+              <w:rPr>
+                <w:i/>
+              </w:rPr>
+              <w:t>key</w:t>
+            </w:r>
+            <w:r>
+              <w:t xml:space="preserve"> i mappet </w:t>
+            </w:r>
+            <w:r>
+              <w:rPr>
+                <w:i/>
+              </w:rPr>
+              <w:t>soundPacks</w:t>
+            </w:r>
+          </w:p>
+          <w:p>
+            <w:pPr>
+              <w:pStyle w:val="ListParagraph"/>
+              <w:numPr>
+                <w:ilvl w:val="0"/>
+                <w:numId w:val="6"/>
+              </w:numPr>
+            </w:pPr>
+            <w:r>
+              <w:t xml:space="preserve">Kald funktionen </w:t>
+            </w:r>
+            <w:r>
+              <w:rPr>
+                <w:i/>
+              </w:rPr>
+              <w:t>save</w:t>
+            </w:r>
+          </w:p>
+        </w:tc>
+      </w:tr>
+    </w:tbl>
+    <w:p/>
+    <w:tbl>
+      <w:tblPr>
+        <w:tblStyle w:val="TableGrid"/>
+        <w:tblW w:w="9634" w:type="dxa"/>
+        <w:tblLook w:val="04A0" w:firstRow="1" w:lastRow="0" w:firstColumn="1" w:lastColumn="0" w:noHBand="0" w:noVBand="1"/>
+      </w:tblPr>
+      <w:tblGrid>
+        <w:gridCol w:w="1636"/>
+        <w:gridCol w:w="7998"/>
+      </w:tblGrid>
+      <w:tr>
+        <w:tc>
+          <w:tcPr>
+            <w:tcW w:w="1636" w:type="dxa"/>
+          </w:tcPr>
+          <w:p>
+            <w:pPr>
+              <w:rPr>
+                <w:b/>
+              </w:rPr>
+            </w:pPr>
+            <w:r>
+              <w:rPr>
+                <w:b/>
+              </w:rPr>
+              <w:t>Funktion</w:t>
+            </w:r>
+          </w:p>
+        </w:tc>
+        <w:tc>
+          <w:tcPr>
+            <w:tcW w:w="7998" w:type="dxa"/>
+          </w:tcPr>
+          <w:p>
+            <w:pPr>
+              <w:rPr>
+                <w:lang w:val="en-US"/>
+              </w:rPr>
+            </w:pPr>
+            <w:r>
+              <w:rPr>
+                <w:lang w:val="en-US"/>
+              </w:rPr>
+              <w:t>save</w:t>
+            </w:r>
+          </w:p>
+        </w:tc>
+      </w:tr>
+      <w:tr>
+        <w:tc>
+          <w:tcPr>
+            <w:tcW w:w="1636" w:type="dxa"/>
+          </w:tcPr>
+          <w:p>
+            <w:pPr>
+              <w:rPr>
+                <w:b/>
+              </w:rPr>
+            </w:pPr>
+            <w:r>
+              <w:rPr>
+                <w:b/>
+              </w:rPr>
+              <w:t>Parametre</w:t>
+            </w:r>
+          </w:p>
+        </w:tc>
+        <w:tc>
+          <w:tcPr>
+            <w:tcW w:w="7998" w:type="dxa"/>
+          </w:tcPr>
+          <w:p>
+            <w:pPr>
+              <w:pStyle w:val="ListParagraph"/>
+              <w:numPr>
+                <w:ilvl w:val="0"/>
+                <w:numId w:val="6"/>
+              </w:numPr>
+            </w:pPr>
+          </w:p>
+        </w:tc>
+      </w:tr>
+      <w:tr>
+        <w:tc>
+          <w:tcPr>
+            <w:tcW w:w="1636" w:type="dxa"/>
+          </w:tcPr>
+          <w:p>
+            <w:pPr>
+              <w:rPr>
+                <w:b/>
+              </w:rPr>
+            </w:pPr>
+            <w:r>
+              <w:rPr>
+                <w:b/>
+              </w:rPr>
+              <w:t>Returværdi</w:t>
+            </w:r>
+          </w:p>
+        </w:tc>
+        <w:tc>
+          <w:tcPr>
+            <w:tcW w:w="7998" w:type="dxa"/>
+          </w:tcPr>
+          <w:p>
+            <w:r>
+              <w:t>void</w:t>
+            </w:r>
+          </w:p>
+        </w:tc>
+      </w:tr>
+      <w:tr>
+        <w:tc>
+          <w:tcPr>
+            <w:tcW w:w="1636" w:type="dxa"/>
+          </w:tcPr>
+          <w:p>
+            <w:pPr>
+              <w:rPr>
+                <w:b/>
+              </w:rPr>
+            </w:pPr>
+            <w:r>
+              <w:rPr>
+                <w:b/>
+              </w:rPr>
+              <w:t>Beskrivelse</w:t>
+            </w:r>
+          </w:p>
+        </w:tc>
+        <w:tc>
+          <w:tcPr>
+            <w:tcW w:w="7998" w:type="dxa"/>
+          </w:tcPr>
+          <w:p>
+            <w:r>
+              <w:t>Gemmer (seri</w:t>
+            </w:r>
+            <w:r>
+              <w:t>aliserer) lydpakkerne</w:t>
+            </w:r>
+            <w:r>
+              <w:t xml:space="preserve"> </w:t>
+            </w:r>
+            <w:r>
+              <w:t xml:space="preserve">i </w:t>
+            </w:r>
+            <w:r>
+              <w:rPr>
+                <w:i/>
+              </w:rPr>
+              <w:t>soundPacks</w:t>
+            </w:r>
+            <w:r>
+              <w:t>-mappet. Disse gemmes til ”</w:t>
+            </w:r>
+            <w:r>
+              <w:t>SampleBank</w:t>
+            </w:r>
+            <w:r>
+              <w:t>.xml”</w:t>
+            </w:r>
+          </w:p>
+          <w:p>
+            <w:pPr>
+              <w:pStyle w:val="ListParagraph"/>
+              <w:numPr>
+                <w:ilvl w:val="0"/>
+                <w:numId w:val="4"/>
+              </w:numPr>
+            </w:pPr>
+            <w:r>
+              <w:t>Opret ’træ’ (</w:t>
+            </w:r>
+            <w:r>
+              <w:rPr>
+                <w:i/>
+              </w:rPr>
+              <w:t>boost::property_tree::ptree)</w:t>
+            </w:r>
+            <w:r>
+              <w:t xml:space="preserve"> vi kalder for </w:t>
+            </w:r>
+            <w:r>
+              <w:t>’</w:t>
+            </w:r>
+            <w:r>
+              <w:rPr>
+                <w:i/>
+              </w:rPr>
+              <w:t>pt</w:t>
+            </w:r>
+            <w:r>
+              <w:t>’</w:t>
+            </w:r>
+            <w:r>
+              <w:t xml:space="preserve"> </w:t>
+            </w:r>
+            <w:r>
+              <w:t>der fungerer som roden</w:t>
+            </w:r>
+            <w:r>
+              <w:t xml:space="preserve"> til vores XML-dokument der skal gemmes om lidt</w:t>
+            </w:r>
+          </w:p>
+          <w:p>
+            <w:pPr>
+              <w:pStyle w:val="ListParagraph"/>
+              <w:numPr>
+                <w:ilvl w:val="0"/>
+                <w:numId w:val="4"/>
+              </w:numPr>
+            </w:pPr>
+            <w:r>
+              <w:t xml:space="preserve">For hver sensorkonfiguration der findes i </w:t>
+            </w:r>
+            <w:r>
+              <w:rPr>
+                <w:i/>
+              </w:rPr>
+              <w:t>s</w:t>
+            </w:r>
+            <w:r>
+              <w:rPr>
+                <w:i/>
+              </w:rPr>
+              <w:t>oundPacks</w:t>
+            </w:r>
+            <w:r>
+              <w:t>-mappet:</w:t>
+            </w:r>
+          </w:p>
+          <w:p>
+            <w:pPr>
+              <w:pStyle w:val="ListParagraph"/>
+              <w:numPr>
+                <w:ilvl w:val="1"/>
+                <w:numId w:val="4"/>
+              </w:numPr>
+            </w:pPr>
+            <w:r>
+              <w:t xml:space="preserve">Tilføj en ’gren’ (knude) </w:t>
+            </w:r>
+            <w:r>
+              <w:rPr>
+                <w:i/>
+              </w:rPr>
+              <w:t>sample</w:t>
+            </w:r>
+            <w:r>
+              <w:t xml:space="preserve"> der indeholder stien på lydpakken</w:t>
+            </w:r>
+          </w:p>
+          <w:p>
+            <w:pPr>
+              <w:pStyle w:val="ListParagraph"/>
+              <w:numPr>
+                <w:ilvl w:val="0"/>
+                <w:numId w:val="4"/>
+              </w:numPr>
+            </w:pPr>
+            <w:r>
+              <w:t xml:space="preserve">Gem træet </w:t>
+            </w:r>
+            <w:r>
+              <w:rPr>
+                <w:i/>
+              </w:rPr>
+              <w:t>pt</w:t>
+            </w:r>
+            <w:r>
+              <w:t xml:space="preserve"> som </w:t>
+            </w:r>
+            <w:r>
+              <w:t>XML-filen med navnet “SampleBank</w:t>
+            </w:r>
+            <w:r>
+              <w:t xml:space="preserve">.xml” </w:t>
+            </w:r>
+          </w:p>
+        </w:tc>
+      </w:tr>
+    </w:tbl>
+    <w:p/>
     <w:sectPr>
       <w:pgSz w:w="11906" w:h="16838"/>
       <w:pgMar w:top="1701" w:right="1134" w:bottom="1701" w:left="1134" w:header="708" w:footer="708" w:gutter="0"/>
@@ -2429,9 +3902,98 @@
     </w:lvl>
   </w:abstractNum>
   <w:abstractNum w:abstractNumId="2">
+    <w:nsid w:val="2F906B58"/>
+    <w:multiLevelType w:val="hybridMultilevel"/>
+    <w:tmpl w:val="A600F1F0"/>
+    <w:lvl w:ilvl="0" w:tplc="0406000F">
+      <w:start w:val="1"/>
+      <w:numFmt w:val="decimal"/>
+      <w:lvlText w:val="%1."/>
+      <w:lvlJc w:val="left"/>
+      <w:pPr>
+        <w:ind w:left="720" w:hanging="360"/>
+      </w:pPr>
+      <w:rPr>
+        <w:rFonts w:hint="default"/>
+      </w:rPr>
+    </w:lvl>
+    <w:lvl w:ilvl="1" w:tplc="04060019" w:tentative="1">
+      <w:start w:val="1"/>
+      <w:numFmt w:val="lowerLetter"/>
+      <w:lvlText w:val="%2."/>
+      <w:lvlJc w:val="left"/>
+      <w:pPr>
+        <w:ind w:left="1440" w:hanging="360"/>
+      </w:pPr>
+    </w:lvl>
+    <w:lvl w:ilvl="2" w:tplc="0406001B" w:tentative="1">
+      <w:start w:val="1"/>
+      <w:numFmt w:val="lowerRoman"/>
+      <w:lvlText w:val="%3."/>
+      <w:lvlJc w:val="right"/>
+      <w:pPr>
+        <w:ind w:left="2160" w:hanging="180"/>
+      </w:pPr>
+    </w:lvl>
+    <w:lvl w:ilvl="3" w:tplc="0406000F" w:tentative="1">
+      <w:start w:val="1"/>
+      <w:numFmt w:val="decimal"/>
+      <w:lvlText w:val="%4."/>
+      <w:lvlJc w:val="left"/>
+      <w:pPr>
+        <w:ind w:left="2880" w:hanging="360"/>
+      </w:pPr>
+    </w:lvl>
+    <w:lvl w:ilvl="4" w:tplc="04060019" w:tentative="1">
+      <w:start w:val="1"/>
+      <w:numFmt w:val="lowerLetter"/>
+      <w:lvlText w:val="%5."/>
+      <w:lvlJc w:val="left"/>
+      <w:pPr>
+        <w:ind w:left="3600" w:hanging="360"/>
+      </w:pPr>
+    </w:lvl>
+    <w:lvl w:ilvl="5" w:tplc="0406001B" w:tentative="1">
+      <w:start w:val="1"/>
+      <w:numFmt w:val="lowerRoman"/>
+      <w:lvlText w:val="%6."/>
+      <w:lvlJc w:val="right"/>
+      <w:pPr>
+        <w:ind w:left="4320" w:hanging="180"/>
+      </w:pPr>
+    </w:lvl>
+    <w:lvl w:ilvl="6" w:tplc="0406000F" w:tentative="1">
+      <w:start w:val="1"/>
+      <w:numFmt w:val="decimal"/>
+      <w:lvlText w:val="%7."/>
+      <w:lvlJc w:val="left"/>
+      <w:pPr>
+        <w:ind w:left="5040" w:hanging="360"/>
+      </w:pPr>
+    </w:lvl>
+    <w:lvl w:ilvl="7" w:tplc="04060019" w:tentative="1">
+      <w:start w:val="1"/>
+      <w:numFmt w:val="lowerLetter"/>
+      <w:lvlText w:val="%8."/>
+      <w:lvlJc w:val="left"/>
+      <w:pPr>
+        <w:ind w:left="5760" w:hanging="360"/>
+      </w:pPr>
+    </w:lvl>
+    <w:lvl w:ilvl="8" w:tplc="0406001B" w:tentative="1">
+      <w:start w:val="1"/>
+      <w:numFmt w:val="lowerRoman"/>
+      <w:lvlText w:val="%9."/>
+      <w:lvlJc w:val="right"/>
+      <w:pPr>
+        <w:ind w:left="6480" w:hanging="180"/>
+      </w:pPr>
+    </w:lvl>
+  </w:abstractNum>
+  <w:abstractNum w:abstractNumId="3">
     <w:nsid w:val="375C1324"/>
     <w:multiLevelType w:val="hybridMultilevel"/>
-    <w:tmpl w:val="7EB42026"/>
+    <w:tmpl w:val="533CC04C"/>
     <w:lvl w:ilvl="0" w:tplc="96444FDA">
       <w:numFmt w:val="bullet"/>
       <w:lvlText w:val="-"/>
@@ -2540,10 +4102,10 @@
       </w:rPr>
     </w:lvl>
   </w:abstractNum>
-  <w:abstractNum w:abstractNumId="3">
-    <w:nsid w:val="6336487A"/>
+  <w:abstractNum w:abstractNumId="4">
+    <w:nsid w:val="4923799D"/>
     <w:multiLevelType w:val="hybridMultilevel"/>
-    <w:tmpl w:val="53BCAC3C"/>
+    <w:tmpl w:val="B33C72CC"/>
     <w:lvl w:ilvl="0" w:tplc="96444FDA">
       <w:numFmt w:val="bullet"/>
       <w:lvlText w:val="-"/>
@@ -2652,8 +4214,120 @@
       </w:rPr>
     </w:lvl>
   </w:abstractNum>
+  <w:abstractNum w:abstractNumId="5">
+    <w:nsid w:val="6336487A"/>
+    <w:multiLevelType w:val="hybridMultilevel"/>
+    <w:tmpl w:val="53BCAC3C"/>
+    <w:lvl w:ilvl="0" w:tplc="96444FDA">
+      <w:numFmt w:val="bullet"/>
+      <w:lvlText w:val="-"/>
+      <w:lvlJc w:val="left"/>
+      <w:pPr>
+        <w:ind w:left="720" w:hanging="360"/>
+      </w:pPr>
+      <w:rPr>
+        <w:rFonts w:ascii="Calibri" w:eastAsiaTheme="minorHAnsi" w:hAnsi="Calibri" w:cs="Calibri" w:hint="default"/>
+      </w:rPr>
+    </w:lvl>
+    <w:lvl w:ilvl="1" w:tplc="04060003" w:tentative="1">
+      <w:start w:val="1"/>
+      <w:numFmt w:val="bullet"/>
+      <w:lvlText w:val="o"/>
+      <w:lvlJc w:val="left"/>
+      <w:pPr>
+        <w:ind w:left="1440" w:hanging="360"/>
+      </w:pPr>
+      <w:rPr>
+        <w:rFonts w:ascii="Courier New" w:hAnsi="Courier New" w:cs="Courier New" w:hint="default"/>
+      </w:rPr>
+    </w:lvl>
+    <w:lvl w:ilvl="2" w:tplc="04060005" w:tentative="1">
+      <w:start w:val="1"/>
+      <w:numFmt w:val="bullet"/>
+      <w:lvlText w:val=""/>
+      <w:lvlJc w:val="left"/>
+      <w:pPr>
+        <w:ind w:left="2160" w:hanging="360"/>
+      </w:pPr>
+      <w:rPr>
+        <w:rFonts w:ascii="Wingdings" w:hAnsi="Wingdings" w:hint="default"/>
+      </w:rPr>
+    </w:lvl>
+    <w:lvl w:ilvl="3" w:tplc="04060001" w:tentative="1">
+      <w:start w:val="1"/>
+      <w:numFmt w:val="bullet"/>
+      <w:lvlText w:val=""/>
+      <w:lvlJc w:val="left"/>
+      <w:pPr>
+        <w:ind w:left="2880" w:hanging="360"/>
+      </w:pPr>
+      <w:rPr>
+        <w:rFonts w:ascii="Symbol" w:hAnsi="Symbol" w:hint="default"/>
+      </w:rPr>
+    </w:lvl>
+    <w:lvl w:ilvl="4" w:tplc="04060003" w:tentative="1">
+      <w:start w:val="1"/>
+      <w:numFmt w:val="bullet"/>
+      <w:lvlText w:val="o"/>
+      <w:lvlJc w:val="left"/>
+      <w:pPr>
+        <w:ind w:left="3600" w:hanging="360"/>
+      </w:pPr>
+      <w:rPr>
+        <w:rFonts w:ascii="Courier New" w:hAnsi="Courier New" w:cs="Courier New" w:hint="default"/>
+      </w:rPr>
+    </w:lvl>
+    <w:lvl w:ilvl="5" w:tplc="04060005" w:tentative="1">
+      <w:start w:val="1"/>
+      <w:numFmt w:val="bullet"/>
+      <w:lvlText w:val=""/>
+      <w:lvlJc w:val="left"/>
+      <w:pPr>
+        <w:ind w:left="4320" w:hanging="360"/>
+      </w:pPr>
+      <w:rPr>
+        <w:rFonts w:ascii="Wingdings" w:hAnsi="Wingdings" w:hint="default"/>
+      </w:rPr>
+    </w:lvl>
+    <w:lvl w:ilvl="6" w:tplc="04060001" w:tentative="1">
+      <w:start w:val="1"/>
+      <w:numFmt w:val="bullet"/>
+      <w:lvlText w:val=""/>
+      <w:lvlJc w:val="left"/>
+      <w:pPr>
+        <w:ind w:left="5040" w:hanging="360"/>
+      </w:pPr>
+      <w:rPr>
+        <w:rFonts w:ascii="Symbol" w:hAnsi="Symbol" w:hint="default"/>
+      </w:rPr>
+    </w:lvl>
+    <w:lvl w:ilvl="7" w:tplc="04060003" w:tentative="1">
+      <w:start w:val="1"/>
+      <w:numFmt w:val="bullet"/>
+      <w:lvlText w:val="o"/>
+      <w:lvlJc w:val="left"/>
+      <w:pPr>
+        <w:ind w:left="5760" w:hanging="360"/>
+      </w:pPr>
+      <w:rPr>
+        <w:rFonts w:ascii="Courier New" w:hAnsi="Courier New" w:cs="Courier New" w:hint="default"/>
+      </w:rPr>
+    </w:lvl>
+    <w:lvl w:ilvl="8" w:tplc="04060005" w:tentative="1">
+      <w:start w:val="1"/>
+      <w:numFmt w:val="bullet"/>
+      <w:lvlText w:val=""/>
+      <w:lvlJc w:val="left"/>
+      <w:pPr>
+        <w:ind w:left="6480" w:hanging="360"/>
+      </w:pPr>
+      <w:rPr>
+        <w:rFonts w:ascii="Wingdings" w:hAnsi="Wingdings" w:hint="default"/>
+      </w:rPr>
+    </w:lvl>
+  </w:abstractNum>
   <w:num w:numId="1">
-    <w:abstractNumId w:val="3"/>
+    <w:abstractNumId w:val="5"/>
   </w:num>
   <w:num w:numId="2">
     <w:abstractNumId w:val="0"/>
@@ -2662,7 +4336,13 @@
     <w:abstractNumId w:val="1"/>
   </w:num>
   <w:num w:numId="4">
+    <w:abstractNumId w:val="3"/>
+  </w:num>
+  <w:num w:numId="5">
     <w:abstractNumId w:val="2"/>
+  </w:num>
+  <w:num w:numId="6">
+    <w:abstractNumId w:val="4"/>
   </w:num>
 </w:numbering>
 </file>
@@ -2876,7 +4556,6 @@
   <w:style w:type="character" w:default="1" w:styleId="DefaultParagraphFont">
     <w:name w:val="Default Paragraph Font"/>
     <w:uiPriority w:val="1"/>
-    <w:semiHidden/>
     <w:unhideWhenUsed/>
   </w:style>
   <w:style w:type="table" w:default="1" w:styleId="TableNormal">
@@ -3292,7 +4971,6 @@
   <w:style w:type="character" w:default="1" w:styleId="DefaultParagraphFont">
     <w:name w:val="Default Paragraph Font"/>
     <w:uiPriority w:val="1"/>
-    <w:semiHidden/>
     <w:unhideWhenUsed/>
   </w:style>
   <w:style w:type="table" w:default="1" w:styleId="TableNormal">
@@ -3754,7 +5432,7 @@
   <a:extraClrSchemeLst/>
   <a:extLst>
     <a:ext uri="{05A4C25C-085E-4340-85A3-A5531E510DB2}">
-      <thm15:themeFamily xmlns:thm15="http://schemas.microsoft.com/office/thememl/2012/main" xmlns="" name="Office Theme" id="{62F939B6-93AF-4DB8-9C6B-D6C7DFDC589F}" vid="{4A3C46E8-61CC-4603-A589-7422A47A8E4A}"/>
+      <thm15:themeFamily xmlns="" xmlns:thm15="http://schemas.microsoft.com/office/thememl/2012/main" name="Office Theme" id="{62F939B6-93AF-4DB8-9C6B-D6C7DFDC589F}" vid="{4A3C46E8-61CC-4603-A589-7422A47A8E4A}"/>
     </a:ext>
   </a:extLst>
 </a:theme>
@@ -3765,7 +5443,7 @@
 </file>
 
 <file path=customXml/itemProps1.xml><?xml version="1.0" encoding="utf-8"?>
-<ds:datastoreItem xmlns:ds="http://schemas.openxmlformats.org/officeDocument/2006/customXml" ds:itemID="{7C1B3071-7310-437B-AB2F-D6E84D8FBE46}">
+<ds:datastoreItem xmlns:ds="http://schemas.openxmlformats.org/officeDocument/2006/customXml" ds:itemID="{7B413DD2-01E8-4C6B-B6E1-CCDB646AB016}">
   <ds:schemaRefs>
     <ds:schemaRef ds:uri="http://schemas.openxmlformats.org/officeDocument/2006/bibliography"/>
   </ds:schemaRefs>

</xml_diff>